<commit_message>
Delivery :Upload and autofill using existing documents
</commit_message>
<xml_diff>
--- a/assets/templates/dispatch_note_template.docx
+++ b/assets/templates/dispatch_note_template.docx
@@ -9,30 +9,64 @@
           <w:bCs/>
         </w:rPr>
       </w:pPr>
+      <w:bookmarkStart w:id="0" w:name="_GoBack"/>
     </w:p>
     <w:p>
       <w:pPr>
-        <w:rPr>
-          <w:b/>
-          <w:sz w:val="28"/>
-          <w:szCs w:val="28"/>
-        </w:rPr>
-      </w:pPr>
-      <w:r>
         <w:rPr>
           <w:b/>
           <w:bCs/>
           <w:sz w:val="28"/>
           <w:szCs w:val="28"/>
         </w:rPr>
-        <w:t>{Customer</w:t>
-      </w:r>
+      </w:pPr>
       <w:r>
         <w:rPr>
           <w:b/>
           <w:bCs/>
           <w:sz w:val="28"/>
           <w:szCs w:val="28"/>
+        </w:rPr>
+        <w:t>{Customer</w:t>
+      </w:r>
+      <w:r>
+        <w:rPr>
+          <w:b/>
+          <w:bCs/>
+          <w:sz w:val="28"/>
+          <w:szCs w:val="28"/>
+        </w:rPr>
+        <w:t>}</w:t>
+      </w:r>
+    </w:p>
+    <w:p>
+      <w:pPr>
+        <w:rPr>
+          <w:b/>
+          <w:sz w:val="28"/>
+          <w:szCs w:val="28"/>
+        </w:rPr>
+      </w:pPr>
+      <w:r>
+        <w:rPr>
+          <w:b/>
+          <w:szCs w:val="24"/>
+        </w:rPr>
+        <w:t>{</w:t>
+      </w:r>
+      <w:proofErr w:type="spellStart"/>
+      <w:r>
+        <w:rPr>
+          <w:b/>
+          <w:szCs w:val="24"/>
+        </w:rPr>
+        <w:t>Project_Name</w:t>
+      </w:r>
+      <w:proofErr w:type="spellEnd"/>
+      <w:r>
+        <w:rPr>
+          <w:b/>
+          <w:szCs w:val="24"/>
         </w:rPr>
         <w:t>}</w:t>
       </w:r>
@@ -76,9 +110,8 @@
         <w:t xml:space="preserve">     </w:t>
       </w:r>
       <w:r>
-        <w:t xml:space="preserve">                              </w:t>
-      </w:r>
-      <w:proofErr w:type="gramStart"/>
+        <w:t xml:space="preserve">                     </w:t>
+      </w:r>
       <w:r>
         <w:rPr>
           <w:b/>
@@ -88,8 +121,9 @@
           <w:sz w:val="32"/>
           <w:szCs w:val="32"/>
         </w:rPr>
-        <w:t>DN</w:t>
-      </w:r>
+        <w:t>{</w:t>
+      </w:r>
+      <w:proofErr w:type="spellStart"/>
       <w:r>
         <w:rPr>
           <w:b/>
@@ -99,7 +133,7 @@
           <w:sz w:val="32"/>
           <w:szCs w:val="32"/>
         </w:rPr>
-        <w:t>0</w:t>
+        <w:t>Dispatch</w:t>
       </w:r>
       <w:r>
         <w:rPr>
@@ -110,9 +144,9 @@
           <w:sz w:val="32"/>
           <w:szCs w:val="32"/>
         </w:rPr>
-        <w:t>{</w:t>
-      </w:r>
-      <w:proofErr w:type="gramEnd"/>
+        <w:t>_Note_No</w:t>
+      </w:r>
+      <w:proofErr w:type="spellEnd"/>
       <w:r>
         <w:rPr>
           <w:b/>
@@ -122,73 +156,48 @@
           <w:sz w:val="32"/>
           <w:szCs w:val="32"/>
         </w:rPr>
-        <w:t>Date</w:t>
+        <w:t>}</w:t>
+      </w:r>
+    </w:p>
+    <w:p>
+      <w:pPr>
+        <w:tabs>
+          <w:tab w:val="left" w:pos="7905"/>
+        </w:tabs>
+      </w:pPr>
+      <w:r>
+        <w:t>{</w:t>
+      </w:r>
+      <w:proofErr w:type="spellStart"/>
+      <w:r>
+        <w:t>Phone_Num</w:t>
+      </w:r>
+      <w:proofErr w:type="spellEnd"/>
+      <w:r>
+        <w:t>}</w:t>
+      </w:r>
+      <w:r>
+        <w:t xml:space="preserve">                                                                                       </w:t>
       </w:r>
       <w:r>
         <w:rPr>
           <w:b/>
           <w:bCs/>
-          <w:i/>
-          <w:iCs/>
-          <w:sz w:val="32"/>
-          <w:szCs w:val="32"/>
-        </w:rPr>
-        <w:t>}</w:t>
-      </w:r>
-    </w:p>
-    <w:p>
-      <w:pPr>
-        <w:tabs>
-          <w:tab w:val="left" w:pos="7905"/>
-        </w:tabs>
-      </w:pPr>
-      <w:r>
-        <w:t>{Phone_Num}</w:t>
-      </w:r>
-      <w:r>
-        <w:t xml:space="preserve">  </w:t>
-      </w:r>
-      <w:r>
-        <w:tab/>
-      </w:r>
-      <w:r>
-        <w:tab/>
-        <w:t xml:space="preserve">     </w:t>
-      </w:r>
-      <w:r>
-        <w:tab/>
-      </w:r>
-    </w:p>
-    <w:p>
-      <w:pPr>
-        <w:pStyle w:val="Header"/>
-        <w:tabs>
-          <w:tab w:val="clear" w:pos="4320"/>
-          <w:tab w:val="clear" w:pos="8640"/>
-          <w:tab w:val="left" w:pos="7485"/>
-        </w:tabs>
-      </w:pPr>
-      <w:r>
-        <w:t>{</w:t>
-      </w:r>
-      <w:r>
-        <w:t>Fax</w:t>
-      </w:r>
-      <w:r>
-        <w:t>}</w:t>
-      </w:r>
-      <w:r>
-        <w:t xml:space="preserve">                                                                                   </w:t>
-      </w:r>
-      <w:r>
-        <w:t xml:space="preserve">                              </w:t>
+        </w:rPr>
+        <w:t>Date:</w:t>
       </w:r>
       <w:r>
         <w:rPr>
           <w:b/>
           <w:bCs/>
         </w:rPr>
-        <w:t>Date:</w:t>
+        <w:t xml:space="preserve"> </w:t>
+      </w:r>
+      <w:r>
+        <w:rPr>
+          <w:bCs/>
+        </w:rPr>
+        <w:t>{Date}</w:t>
       </w:r>
       <w:r>
         <w:tab/>
@@ -256,14 +265,6 @@
         </w:rPr>
         <w:tab/>
       </w:r>
-      <w:bookmarkStart w:id="0" w:name="_GoBack"/>
-      <w:bookmarkEnd w:id="0"/>
-      <w:r>
-        <w:rPr>
-          <w:bCs/>
-        </w:rPr>
-        <w:t>{Date}</w:t>
-      </w:r>
     </w:p>
     <w:p>
       <w:pPr>
@@ -276,6 +277,7 @@
           <w:szCs w:val="10"/>
         </w:rPr>
       </w:pPr>
+      <w:proofErr w:type="gramStart"/>
       <w:r>
         <w:t xml:space="preserve">Mob  </w:t>
       </w:r>
@@ -283,6 +285,7 @@
         <w:t>{</w:t>
       </w:r>
       <w:proofErr w:type="spellStart"/>
+      <w:proofErr w:type="gramEnd"/>
       <w:r>
         <w:t>Contact</w:t>
       </w:r>
@@ -389,12 +392,18 @@
         <w:rPr>
           <w:u w:val="none"/>
         </w:rPr>
-        <w:t>Project:</w:t>
+        <w:t>Subject</w:t>
       </w:r>
       <w:r>
         <w:rPr>
           <w:u w:val="none"/>
         </w:rPr>
+        <w:t>:</w:t>
+      </w:r>
+      <w:r>
+        <w:rPr>
+          <w:u w:val="none"/>
+        </w:rPr>
         <w:t xml:space="preserve"> </w:t>
       </w:r>
       <w:r>
@@ -403,14 +412,12 @@
         </w:rPr>
         <w:t>{</w:t>
       </w:r>
-      <w:proofErr w:type="spellStart"/>
       <w:r>
         <w:rPr>
           <w:szCs w:val="24"/>
         </w:rPr>
-        <w:t>Project_Name</w:t>
-      </w:r>
-      <w:proofErr w:type="spellEnd"/>
+        <w:t>Subject</w:t>
+      </w:r>
       <w:r>
         <w:rPr>
           <w:szCs w:val="24"/>
@@ -831,6 +838,7 @@
           </w:p>
         </w:tc>
       </w:tr>
+      <w:bookmarkEnd w:id="0"/>
     </w:tbl>
     <w:p/>
     <w:sectPr>
@@ -4235,7 +4243,7 @@
 </file>
 
 <file path=customXml/itemProps1.xml><?xml version="1.0" encoding="utf-8"?>
-<ds:datastoreItem xmlns:ds="http://schemas.openxmlformats.org/officeDocument/2006/customXml" ds:itemID="{FA6AFE93-A101-459B-9F35-3A6C9744395B}">
+<ds:datastoreItem xmlns:ds="http://schemas.openxmlformats.org/officeDocument/2006/customXml" ds:itemID="{903C0F9F-B721-43D7-A70E-CD7433BD2F4A}">
   <ds:schemaRefs>
     <ds:schemaRef ds:uri="http://schemas.openxmlformats.org/officeDocument/2006/bibliography"/>
   </ds:schemaRefs>

</xml_diff>